<commit_message>
commit final ipynb and docx
</commit_message>
<xml_diff>
--- a/NicholsC_MurrayD_BataillardJ_LawJ_QTW403CaseStudyUnit4.docx
+++ b/NicholsC_MurrayD_BataillardJ_LawJ_QTW403CaseStudyUnit4.docx
@@ -1013,8 +1013,13 @@
         <w:t xml:space="preserve"> is th</w:t>
       </w:r>
       <w:r>
-        <w:t>e portfolio standard deviation.</w:t>
-      </w:r>
+        <w:t xml:space="preserve">e portfolio standard </w:t>
+      </w:r>
+      <w:proofErr w:type="gramStart"/>
+      <w:r>
+        <w:t>deviation.</w:t>
+      </w:r>
+      <w:proofErr w:type="gramEnd"/>
       <w:r>
         <w:t xml:space="preserve"> Typically, Sharpe Ratios greater than one are considered good. </w:t>
       </w:r>
@@ -9506,31 +9511,82 @@
         <w:t>,</w:t>
       </w:r>
       <w:r>
-        <w:t xml:space="preserve"> respectively.  Generalized, the fast food portfolio shows a stronger Sharpe ratio score for intermediate look back peri</w:t>
+        <w:t xml:space="preserve"> respectively. </w:t>
+      </w:r>
+      <w:r>
+        <w:t xml:space="preserve">Generalized, the fast food portfolio shows a stronger Sharpe ratio score for </w:t>
+      </w:r>
+      <w:r>
+        <w:t>look</w:t>
+      </w:r>
+      <w:r>
+        <w:t>back peri</w:t>
       </w:r>
       <w:r>
         <w:t>ods</w:t>
       </w:r>
       <w:r>
-        <w:t xml:space="preserve"> greater than 30 days</w:t>
+        <w:t xml:space="preserve"> greater than 30 </w:t>
+      </w:r>
+      <w:r>
+        <w:t xml:space="preserve">business </w:t>
+      </w:r>
+      <w:r>
+        <w:t>days</w:t>
       </w:r>
       <w:r>
         <w:t>, and longer holding periods, conforming to previous empirical studies</w:t>
       </w:r>
       <w:r>
-        <w:t xml:space="preserve"> [1]</w:t>
-      </w:r>
-      <w:r>
-        <w:t>.</w:t>
-      </w:r>
-      <w:r>
-        <w:t xml:space="preserve"> Further, as the lookback</w:t>
-      </w:r>
-      <w:r>
-        <w:t xml:space="preserve"> period increases, it is clear that Sharpe ratios decrease dramatically</w:t>
-      </w:r>
-      <w:r>
-        <w:t xml:space="preserve"> or completely fall out</w:t>
+        <w:t xml:space="preserve"> [</w:t>
+      </w:r>
+      <w:r>
+        <w:t>2</w:t>
+      </w:r>
+      <w:r>
+        <w:t>]</w:t>
+      </w:r>
+      <w:r>
+        <w:t>. However,</w:t>
+      </w:r>
+      <w:r>
+        <w:t xml:space="preserve"> </w:t>
+      </w:r>
+      <w:r>
+        <w:t>f</w:t>
+      </w:r>
+      <w:r>
+        <w:t>ollowing the strict d</w:t>
+      </w:r>
+      <w:r>
+        <w:t xml:space="preserve">efinition of intermediate term </w:t>
+      </w:r>
+      <w:r>
+        <w:t xml:space="preserve">means considering </w:t>
+      </w:r>
+      <w:r>
+        <w:t xml:space="preserve">lookback </w:t>
+      </w:r>
+      <w:r>
+        <w:t xml:space="preserve">periods </w:t>
+      </w:r>
+      <w:r>
+        <w:t xml:space="preserve">specifically </w:t>
+      </w:r>
+      <w:r>
+        <w:t>between six and twelve months. We find that, given our portfolio mix, lookback periods between two and six months tend to perform better. This presents a bit of a gray area, which both supports and discredits previous empirical analysis. Another observation can be seen</w:t>
+      </w:r>
+      <w:r>
+        <w:t xml:space="preserve"> as the lookback</w:t>
+      </w:r>
+      <w:r>
+        <w:t xml:space="preserve"> period increases, it is clear that Sharp</w:t>
+      </w:r>
+      <w:r>
+        <w:t>e ratio frequency and values</w:t>
+      </w:r>
+      <w:r>
+        <w:t xml:space="preserve"> decrease dramatically</w:t>
       </w:r>
       <w:r>
         <w:t>.</w:t>
@@ -9552,12 +9608,21 @@
         </w:rPr>
         <w:t xml:space="preserve">Figure 2: </w:t>
       </w:r>
+      <w:proofErr w:type="spellStart"/>
       <w:r>
         <w:rPr>
           <w:sz w:val="20"/>
           <w:szCs w:val="20"/>
         </w:rPr>
-        <w:t xml:space="preserve">Heatmap </w:t>
+        <w:t>Heatmap</w:t>
+      </w:r>
+      <w:proofErr w:type="spellEnd"/>
+      <w:r>
+        <w:rPr>
+          <w:sz w:val="20"/>
+          <w:szCs w:val="20"/>
+        </w:rPr>
+        <w:t xml:space="preserve"> </w:t>
       </w:r>
       <w:r>
         <w:rPr>
@@ -9610,9 +9675,9 @@
           <w:szCs w:val="20"/>
         </w:rPr>
         <w:drawing>
-          <wp:inline distT="0" distB="0" distL="0" distR="0" wp14:anchorId="70F849A2" wp14:editId="1B0BDE05">
-            <wp:extent cx="5422360" cy="5618747"/>
-            <wp:effectExtent l="0" t="0" r="0" b="0"/>
+          <wp:inline distT="0" distB="0" distL="0" distR="0" wp14:anchorId="70F849A2" wp14:editId="2BBD3257">
+            <wp:extent cx="4888253" cy="5065295"/>
+            <wp:effectExtent l="0" t="0" r="1270" b="2540"/>
             <wp:docPr id="4" name="Picture 4"/>
             <wp:cNvGraphicFramePr>
               <a:graphicFrameLocks xmlns:a="http://schemas.openxmlformats.org/drawingml/2006/main" noChangeAspect="1"/>
@@ -9639,7 +9704,7 @@
                   <pic:spPr>
                     <a:xfrm>
                       <a:off x="0" y="0"/>
-                      <a:ext cx="5428022" cy="5624614"/>
+                      <a:ext cx="4906637" cy="5084345"/>
                     </a:xfrm>
                     <a:prstGeom prst="rect">
                       <a:avLst/>
@@ -9655,82 +9720,303 @@
     <w:p>
       <w:pPr>
         <w:rPr>
-          <w:color w:val="FF0000"/>
+          <w:color w:val="000000" w:themeColor="text1"/>
+        </w:rPr>
+      </w:pPr>
+      <w:r>
+        <w:rPr>
+          <w:color w:val="000000" w:themeColor="text1"/>
+        </w:rPr>
+        <w:lastRenderedPageBreak/>
+        <w:t xml:space="preserve">Given </w:t>
+      </w:r>
+      <w:r>
+        <w:rPr>
+          <w:color w:val="000000" w:themeColor="text1"/>
+        </w:rPr>
+        <w:t xml:space="preserve">data </w:t>
+      </w:r>
+      <w:r>
+        <w:rPr>
+          <w:color w:val="000000" w:themeColor="text1"/>
+        </w:rPr>
+        <w:t>visualization</w:t>
+      </w:r>
+      <w:r>
+        <w:rPr>
+          <w:color w:val="000000" w:themeColor="text1"/>
+        </w:rPr>
+        <w:t xml:space="preserve"> shows long-term</w:t>
+      </w:r>
+      <w:r>
+        <w:rPr>
+          <w:color w:val="000000" w:themeColor="text1"/>
+        </w:rPr>
+        <w:t xml:space="preserve"> lookback periods do not perform as well from a risk adjusted return standpoint, we consi</w:t>
+      </w:r>
+      <w:r>
+        <w:rPr>
+          <w:color w:val="000000" w:themeColor="text1"/>
+        </w:rPr>
+        <w:t xml:space="preserve">der formal comparisons of </w:t>
+      </w:r>
+      <w:r>
+        <w:rPr>
+          <w:color w:val="000000" w:themeColor="text1"/>
+        </w:rPr>
+        <w:t xml:space="preserve">only </w:t>
+      </w:r>
+      <w:r>
+        <w:rPr>
+          <w:color w:val="000000" w:themeColor="text1"/>
+        </w:rPr>
+        <w:t>short-</w:t>
+      </w:r>
+      <w:r>
+        <w:rPr>
+          <w:color w:val="000000" w:themeColor="text1"/>
+        </w:rPr>
+        <w:t xml:space="preserve">term and intermediate term lookback periods using a </w:t>
+      </w:r>
+      <w:proofErr w:type="spellStart"/>
+      <w:r>
+        <w:rPr>
+          <w:color w:val="000000" w:themeColor="text1"/>
+        </w:rPr>
+        <w:t>Kruskal</w:t>
+      </w:r>
+      <w:proofErr w:type="spellEnd"/>
+      <w:r>
+        <w:rPr>
+          <w:color w:val="000000" w:themeColor="text1"/>
+        </w:rPr>
+        <w:t>-Wallis test. Res</w:t>
+      </w:r>
+      <w:r>
+        <w:rPr>
+          <w:color w:val="000000" w:themeColor="text1"/>
+        </w:rPr>
+        <w:t xml:space="preserve">ults bear out </w:t>
+      </w:r>
+      <w:r>
+        <w:rPr>
+          <w:color w:val="000000" w:themeColor="text1"/>
+        </w:rPr>
+        <w:t>a significant difference</w:t>
+      </w:r>
+      <w:r>
+        <w:rPr>
+          <w:color w:val="000000" w:themeColor="text1"/>
+        </w:rPr>
+        <w:t xml:space="preserve"> (p&lt;0.001)</w:t>
+      </w:r>
+      <w:r>
+        <w:rPr>
+          <w:color w:val="000000" w:themeColor="text1"/>
+        </w:rPr>
+        <w:t xml:space="preserve"> between the two groups. Indeed, </w:t>
+      </w:r>
+      <w:r>
+        <w:rPr>
+          <w:color w:val="000000" w:themeColor="text1"/>
+        </w:rPr>
+        <w:t xml:space="preserve">a modified </w:t>
+      </w:r>
+      <w:r>
+        <w:rPr>
+          <w:color w:val="000000" w:themeColor="text1"/>
+        </w:rPr>
+        <w:t xml:space="preserve">intermediate term </w:t>
+      </w:r>
+      <w:r>
+        <w:rPr>
+          <w:color w:val="000000" w:themeColor="text1"/>
+        </w:rPr>
+        <w:t xml:space="preserve">lookback period </w:t>
+      </w:r>
+      <w:r>
+        <w:rPr>
+          <w:color w:val="000000" w:themeColor="text1"/>
+        </w:rPr>
+        <w:t>strategy</w:t>
+      </w:r>
+      <w:r>
+        <w:rPr>
+          <w:color w:val="000000" w:themeColor="text1"/>
+        </w:rPr>
+        <w:t xml:space="preserve"> of </w:t>
+      </w:r>
+      <w:r>
+        <w:rPr>
+          <w:color w:val="000000" w:themeColor="text1"/>
+        </w:rPr>
+        <w:t>40 business days to 360 business days produce a median Sh</w:t>
+      </w:r>
+      <w:r>
+        <w:rPr>
+          <w:color w:val="000000" w:themeColor="text1"/>
+        </w:rPr>
+        <w:t>arpe ratio of 0.72, while short-</w:t>
+      </w:r>
+      <w:r>
+        <w:rPr>
+          <w:color w:val="000000" w:themeColor="text1"/>
+        </w:rPr>
+        <w:t xml:space="preserve">term lookback period strategies of 30 days and less produce a median Sharpe ratio of 0.18.  </w:t>
+      </w:r>
+      <w:r>
+        <w:rPr>
+          <w:color w:val="000000" w:themeColor="text1"/>
+        </w:rPr>
+        <w:t>However, this grouping does not follow strict interpretation of short and intermediate terms because lookback periods greater than a month and less than six months are aggregated with the intermediate term category</w:t>
+      </w:r>
+      <w:r>
+        <w:rPr>
+          <w:color w:val="000000" w:themeColor="text1"/>
+        </w:rPr>
+        <w:t>, which is typically between six and twelve months</w:t>
+      </w:r>
+      <w:r>
+        <w:rPr>
+          <w:color w:val="000000" w:themeColor="text1"/>
+        </w:rPr>
+        <w:t xml:space="preserve">. </w:t>
+      </w:r>
+    </w:p>
+    <w:p>
+      <w:pPr>
+        <w:rPr>
+          <w:color w:val="000000" w:themeColor="text1"/>
         </w:rPr>
       </w:pPr>
     </w:p>
     <w:p>
       <w:pPr>
         <w:rPr>
-          <w:color w:val="FF0000"/>
+          <w:color w:val="000000" w:themeColor="text1"/>
         </w:rPr>
       </w:pPr>
-    </w:p>
-    <w:p>
-      <w:pPr>
+      <w:r>
         <w:rPr>
           <w:color w:val="000000" w:themeColor="text1"/>
         </w:rPr>
-      </w:pPr>
+        <w:t xml:space="preserve">In order to be complete, </w:t>
+      </w:r>
       <w:r>
         <w:rPr>
           <w:color w:val="000000" w:themeColor="text1"/>
         </w:rPr>
-        <w:t>Given empirical examination</w:t>
+        <w:t xml:space="preserve">we </w:t>
       </w:r>
       <w:r>
         <w:rPr>
           <w:color w:val="000000" w:themeColor="text1"/>
         </w:rPr>
-        <w:t xml:space="preserve"> and visualization</w:t>
+        <w:t xml:space="preserve">also </w:t>
       </w:r>
       <w:r>
         <w:rPr>
           <w:color w:val="000000" w:themeColor="text1"/>
         </w:rPr>
-        <w:t xml:space="preserve"> shows longer lookback periods do not perform as well from a risk adjusted return standpoint, we consi</w:t>
+        <w:t>follow</w:t>
       </w:r>
       <w:r>
         <w:rPr>
           <w:color w:val="000000" w:themeColor="text1"/>
         </w:rPr>
-        <w:t>der formal comparisons of short-</w:t>
+        <w:t xml:space="preserve"> a strict interpretation of short-term and intermediate-</w:t>
       </w:r>
       <w:r>
         <w:rPr>
           <w:color w:val="000000" w:themeColor="text1"/>
         </w:rPr>
-        <w:t>term and intermediate term lookback periods using a Kruskal-Wallis test. Res</w:t>
+        <w:t xml:space="preserve">term lookback periods </w:t>
       </w:r>
       <w:r>
         <w:rPr>
           <w:color w:val="000000" w:themeColor="text1"/>
         </w:rPr>
-        <w:t>ults bear out (p &lt; 0.00</w:t>
+        <w:t>and introduce a t</w:t>
       </w:r>
       <w:r>
         <w:rPr>
           <w:color w:val="000000" w:themeColor="text1"/>
         </w:rPr>
-        <w:t xml:space="preserve">1) a significant difference between the two groups. Indeed, intermediate term </w:t>
+        <w:t>hird category between short-term and intermediate-</w:t>
       </w:r>
       <w:r>
         <w:rPr>
           <w:color w:val="000000" w:themeColor="text1"/>
         </w:rPr>
-        <w:t xml:space="preserve">lookback period </w:t>
+        <w:t>term lookback periods of greater than one month and less than six months</w:t>
       </w:r>
       <w:r>
         <w:rPr>
           <w:color w:val="000000" w:themeColor="text1"/>
         </w:rPr>
-        <w:t xml:space="preserve">strategies of </w:t>
+        <w:t xml:space="preserve"> or 40 to 170 days</w:t>
       </w:r>
       <w:r>
         <w:rPr>
           <w:color w:val="000000" w:themeColor="text1"/>
         </w:rPr>
-        <w:t xml:space="preserve">40 business days to 360 business days produce a median Sharpe ratio of 0.72, while short term lookback period strategies of 30 days and less produce a median Sharpe ratio of 0.18.  </w:t>
+        <w:t>. We ascertain that this “between” category actually outperfo</w:t>
+      </w:r>
+      <w:r>
+        <w:rPr>
+          <w:color w:val="000000" w:themeColor="text1"/>
+        </w:rPr>
+        <w:t>rms both short and intermediate-</w:t>
+      </w:r>
+      <w:r>
+        <w:rPr>
+          <w:color w:val="000000" w:themeColor="text1"/>
+        </w:rPr>
+        <w:t>term lookback periods. This can easily be s</w:t>
+      </w:r>
+      <w:r>
+        <w:rPr>
+          <w:color w:val="000000" w:themeColor="text1"/>
+        </w:rPr>
+        <w:t>een in Figure 2;</w:t>
+      </w:r>
+      <w:r>
+        <w:rPr>
+          <w:color w:val="000000" w:themeColor="text1"/>
+        </w:rPr>
+        <w:t xml:space="preserve"> however, we also note that the median Sharpe ratio for this “between” lookback range is greater than the consolidated intermediate category </w:t>
+      </w:r>
+      <w:r>
+        <w:rPr>
+          <w:color w:val="000000" w:themeColor="text1"/>
+        </w:rPr>
+        <w:t>at 0.79 compared to 0.72</w:t>
+      </w:r>
+      <w:r>
+        <w:rPr>
+          <w:color w:val="000000" w:themeColor="text1"/>
+        </w:rPr>
+        <w:t xml:space="preserve">, respectively. A </w:t>
+      </w:r>
+      <w:proofErr w:type="spellStart"/>
+      <w:r>
+        <w:rPr>
+          <w:color w:val="000000" w:themeColor="text1"/>
+        </w:rPr>
+        <w:t>Kruskal</w:t>
+      </w:r>
+      <w:proofErr w:type="spellEnd"/>
+      <w:r>
+        <w:rPr>
+          <w:color w:val="000000" w:themeColor="text1"/>
+        </w:rPr>
+        <w:t>-Wallis test also confirms significant differences in medians (p &lt; 0.001).</w:t>
+      </w:r>
+      <w:r>
+        <w:rPr>
+          <w:color w:val="000000" w:themeColor="text1"/>
+        </w:rPr>
+        <w:t xml:space="preserve"> Holding periods follow suit, though not as strongly, where larger Sharpe ratios are found in the “between” category where 40 to 170 business days are considered.</w:t>
       </w:r>
     </w:p>
     <w:p>
@@ -9834,45 +10120,126 @@
         <w:t xml:space="preserve"> the results of our c</w:t>
       </w:r>
       <w:r>
-        <w:t>ase, we confirm that given</w:t>
-      </w:r>
-      <w:r>
-        <w:t xml:space="preserve"> a </w:t>
-      </w:r>
-      <w:r>
-        <w:t>high-</w:t>
-      </w:r>
-      <w:r>
-        <w:t xml:space="preserve">growth portfolio, the same empirical results </w:t>
-      </w:r>
-      <w:r>
-        <w:t>from Titman and Jegadeesh [2]</w:t>
-      </w:r>
-      <w:r>
-        <w:t xml:space="preserve"> are confirmed. Intermediate term lookback periods produce higher risk adjusted returns</w:t>
-      </w:r>
-      <w:r>
-        <w:t xml:space="preserve"> in general. Additionally, it is observed that in the case of momentum-based investing, intermediate term holding periods betwee</w:t>
-      </w:r>
-      <w:r>
-        <w:t>n 70 and 120 days also perform</w:t>
-      </w:r>
-      <w:r>
-        <w:t xml:space="preserve"> well. </w:t>
+        <w:t xml:space="preserve">ase, we </w:t>
+      </w:r>
+      <w:r>
+        <w:t>are able to find a gray area for the lookback period parameter between</w:t>
+      </w:r>
+      <w:r>
+        <w:t xml:space="preserve"> 40 to 170 business days</w:t>
+      </w:r>
+      <w:r>
+        <w:t xml:space="preserve"> </w:t>
+      </w:r>
+      <w:r>
+        <w:t>that maximizes risk adjusted returns fo</w:t>
+      </w:r>
+      <w:r>
+        <w:t>r our</w:t>
+      </w:r>
+      <w:r>
+        <w:t xml:space="preserve"> high-growth portfolio</w:t>
+      </w:r>
+      <w:r>
+        <w:t xml:space="preserve"> in a momentum-based investing scenario</w:t>
+      </w:r>
+      <w:r>
+        <w:t>.</w:t>
+      </w:r>
+      <w:r>
+        <w:t xml:space="preserve"> However, it can be seen that</w:t>
+      </w:r>
+      <w:r>
+        <w:t xml:space="preserve"> both short-</w:t>
+      </w:r>
+      <w:r>
+        <w:t>term</w:t>
+      </w:r>
+      <w:r>
+        <w:t xml:space="preserve"> and long-term</w:t>
+      </w:r>
+      <w:r>
+        <w:t xml:space="preserve"> lookback periods do not provide</w:t>
+      </w:r>
+      <w:r>
+        <w:t xml:space="preserve"> for</w:t>
+      </w:r>
+      <w:r>
+        <w:t xml:space="preserve"> the greatest risk-free return, confirming </w:t>
+      </w:r>
+      <w:r>
+        <w:t xml:space="preserve">the same empirical results </w:t>
+      </w:r>
+      <w:r>
+        <w:t xml:space="preserve">from Titman and </w:t>
+      </w:r>
+      <w:proofErr w:type="spellStart"/>
+      <w:r>
+        <w:t>Jeg</w:t>
+      </w:r>
+      <w:r>
+        <w:t>adeesh</w:t>
+      </w:r>
+      <w:proofErr w:type="spellEnd"/>
+      <w:r>
+        <w:t xml:space="preserve"> [2]</w:t>
+      </w:r>
+      <w:r>
+        <w:t xml:space="preserve">. </w:t>
       </w:r>
       <w:r>
         <w:t>Thus, it can be recommended to continue with empirically</w:t>
       </w:r>
       <w:r>
-        <w:t xml:space="preserve"> confirmed parameter range</w:t>
-      </w:r>
-      <w:r>
-        <w:t>s when considering high growth portfolios and a momentum-based investing strategy.</w:t>
+        <w:t xml:space="preserve"> confirmed </w:t>
+      </w:r>
+      <w:r>
+        <w:t xml:space="preserve">intermediate </w:t>
+      </w:r>
+      <w:r>
+        <w:t>parameter range</w:t>
+      </w:r>
+      <w:r>
+        <w:t>s when considering high-</w:t>
+      </w:r>
+      <w:r>
+        <w:t>growth portfolios and a momentum-based investing strategy</w:t>
+      </w:r>
+      <w:r>
+        <w:t xml:space="preserve">, with the caveat that in some scenarios it may be worth exploring </w:t>
+      </w:r>
+      <w:r>
+        <w:t>a lookback parameter</w:t>
+      </w:r>
+      <w:r>
+        <w:t xml:space="preserve"> greater than one month and less than six months</w:t>
+      </w:r>
+      <w:r>
+        <w:t>.</w:t>
+      </w:r>
+      <w:r>
+        <w:t xml:space="preserve"> The same outcome holds true for holding periods ba</w:t>
+      </w:r>
+      <w:r>
+        <w:t>sed on our analysis</w:t>
+      </w:r>
+      <w:r>
+        <w:t>, given our high-</w:t>
+      </w:r>
+      <w:r>
+        <w:t>growth portfolio</w:t>
+      </w:r>
+      <w:r>
+        <w:t>. A simple strategy in this case would be to apply roughly similar lookback and holding periods</w:t>
+      </w:r>
+      <w:r>
+        <w:t>, avoiding short-term and long-term periods altogether.</w:t>
       </w:r>
     </w:p>
     <w:p/>
     <w:p>
       <w:r>
+        <w:lastRenderedPageBreak/>
         <w:t>The obligations of the financial industry to their customer – the end investor – have become strengthened over the last several decades.  The most recent major change implemented was in July 2017 with full enactment in January 2018, was the “Fiduciary Standard” that required advisors to put the goals and objectives of their cust</w:t>
       </w:r>
       <w:r>
@@ -9894,9 +10261,13 @@
       </w:r>
     </w:p>
     <w:p>
-      <w:r>
-        <w:lastRenderedPageBreak/>
-        <w:t xml:space="preserve">Sitkoff </w:t>
+      <w:proofErr w:type="spellStart"/>
+      <w:r>
+        <w:t>Sitkoff</w:t>
+      </w:r>
+      <w:proofErr w:type="spellEnd"/>
+      <w:r>
+        <w:t xml:space="preserve"> </w:t>
       </w:r>
       <w:r>
         <w:t>[</w:t>
@@ -9913,8 +10284,13 @@
     </w:p>
     <w:p/>
     <w:p>
-      <w:r>
-        <w:t xml:space="preserve">Reish </w:t>
+      <w:proofErr w:type="spellStart"/>
+      <w:r>
+        <w:t>Reish</w:t>
+      </w:r>
+      <w:proofErr w:type="spellEnd"/>
+      <w:r>
+        <w:t xml:space="preserve"> </w:t>
       </w:r>
       <w:r>
         <w:t>[</w:t>
@@ -9965,7 +10341,15 @@
         <w:t xml:space="preserve"> would </w:t>
       </w:r>
       <w:r>
-        <w:t>offer an advisor a framework for allocation of funds, given an investor’s agreed upon goal, and produce a suggested mix of securities to achieve the best possible return.  As information in the market changes, the model could follow and update the mix of securities periodically to manage for the best possible returns.</w:t>
+        <w:t xml:space="preserve">offer an advisor a framework for allocation of funds, given an </w:t>
+      </w:r>
+      <w:proofErr w:type="gramStart"/>
+      <w:r>
+        <w:t>investor’s</w:t>
+      </w:r>
+      <w:proofErr w:type="gramEnd"/>
+      <w:r>
+        <w:t xml:space="preserve"> agreed upon goal, and produce a suggested mix of securities to achieve the best possible return.  As information in the market changes, the model could follow and update the mix of securities periodically to manage for the best possible returns.</w:t>
       </w:r>
     </w:p>
     <w:p/>
@@ -9977,7 +10361,11 @@
     <w:p/>
     <w:p>
       <w:r>
-        <w:t xml:space="preserve">One could imagine each interaction between customer and advisor is captured in a detailed set of data that speaks to the customer’s financial planning horizon, their final financial goals, and specific requests that are made during the session.  Based on the inputs, the advisor would be provided a best-fit for portfolio, with ability to make specific modifications and record cause for modification.  Thus, the investment firm is guiding decisions made by the individual advisors to be in the best interest, with the </w:t>
+        <w:t xml:space="preserve">One could imagine each interaction between customer and advisor is captured in a detailed set of data that speaks to the customer’s financial planning horizon, their final financial goals, and specific requests that are made during the session.  Based on the inputs, the advisor would be </w:t>
+      </w:r>
+      <w:r>
+        <w:lastRenderedPageBreak/>
+        <w:t xml:space="preserve">provided a best-fit for portfolio, with ability to make specific modifications and record cause for modification.  Thus, the investment firm is guiding decisions made by the individual advisors to be in the best interest, with the </w:t>
       </w:r>
       <w:r>
         <w:t>best-known</w:t>
@@ -10001,11 +10389,7 @@
         <w:t>s</w:t>
       </w:r>
       <w:r>
-        <w:t xml:space="preserve"> settlement to the members of a class-action lawsuit, for breaking fiduciary responsibilities.  Moving towards a rules and data driven system of financial </w:t>
-      </w:r>
-      <w:r>
-        <w:lastRenderedPageBreak/>
-        <w:t xml:space="preserve">advisement may be a strategy to improve impartiality of the </w:t>
+        <w:t xml:space="preserve"> settlement to the members of a class-action lawsuit, for breaking fiduciary responsibilities.  Moving towards a rules and data driven system of financial advisement may be a strategy to improve impartiality of the </w:t>
       </w:r>
       <w:r>
         <w:t>advisor and</w:t>
@@ -10014,20 +10398,6 @@
         <w:t xml:space="preserve"> reduce exposure to the risk of lawsuits from disgruntled investors.</w:t>
       </w:r>
     </w:p>
-    <w:p/>
-    <w:p/>
-    <w:p/>
-    <w:p/>
-    <w:p/>
-    <w:p/>
-    <w:p/>
-    <w:p/>
-    <w:p/>
-    <w:p/>
-    <w:p/>
-    <w:p/>
-    <w:p/>
-    <w:p/>
     <w:p/>
     <w:p/>
     <w:p/>
@@ -10062,7 +10432,9 @@
         </w:rPr>
       </w:pPr>
       <w:bookmarkStart w:id="3" w:name="_cggleg86nm01" w:colFirst="0" w:colLast="0"/>
+      <w:bookmarkStart w:id="4" w:name="_GoBack"/>
       <w:bookmarkEnd w:id="3"/>
+      <w:bookmarkEnd w:id="4"/>
       <w:r>
         <w:rPr>
           <w:b/>
@@ -10094,8 +10466,13 @@
           <w:lang w:val="en-US"/>
         </w:rPr>
       </w:pPr>
-      <w:r>
-        <w:t xml:space="preserve">Shitoshna, N. “Signal Processing in Finance.” </w:t>
+      <w:proofErr w:type="spellStart"/>
+      <w:r>
+        <w:t>Shitoshna</w:t>
+      </w:r>
+      <w:proofErr w:type="spellEnd"/>
+      <w:r>
+        <w:t xml:space="preserve">, N. “Signal Processing in Finance.” </w:t>
       </w:r>
       <w:r>
         <w:rPr>
@@ -10152,6 +10529,7 @@
           <w:lang w:val="en-US"/>
         </w:rPr>
       </w:pPr>
+      <w:proofErr w:type="spellStart"/>
       <w:r>
         <w:rPr>
           <w:rFonts w:eastAsia="Times New Roman"/>
@@ -10159,6 +10537,7 @@
         </w:rPr>
         <w:t>Jagdeesh</w:t>
       </w:r>
+      <w:proofErr w:type="spellEnd"/>
       <w:r>
         <w:rPr>
           <w:rFonts w:eastAsia="Times New Roman"/>
@@ -10221,7 +10600,23 @@
           <w:rFonts w:eastAsia="Times New Roman"/>
           <w:lang w:val="en-US"/>
         </w:rPr>
-        <w:t>onlinelibray.wiley.com/doi/10.1111/j.1540-6261.1993.tb04702.x/full</w:t>
+        <w:t>onlinelibray.wiley.com/doi/10.1111/j.1540-</w:t>
+      </w:r>
+      <w:proofErr w:type="gramStart"/>
+      <w:r>
+        <w:rPr>
+          <w:rFonts w:eastAsia="Times New Roman"/>
+          <w:lang w:val="en-US"/>
+        </w:rPr>
+        <w:t>6261.1993.tb</w:t>
+      </w:r>
+      <w:proofErr w:type="gramEnd"/>
+      <w:r>
+        <w:rPr>
+          <w:rFonts w:eastAsia="Times New Roman"/>
+          <w:lang w:val="en-US"/>
+        </w:rPr>
+        <w:t>04702.x/full</w:t>
       </w:r>
     </w:p>
     <w:p>
@@ -10312,12 +10707,21 @@
           <w:lang w:val="en-US"/>
         </w:rPr>
       </w:pPr>
+      <w:proofErr w:type="spellStart"/>
       <w:r>
         <w:rPr>
           <w:rFonts w:eastAsia="Times New Roman"/>
           <w:lang w:val="en-US"/>
         </w:rPr>
-        <w:t xml:space="preserve">Jagdeesh, </w:t>
+        <w:t>Jagdeesh</w:t>
+      </w:r>
+      <w:proofErr w:type="spellEnd"/>
+      <w:r>
+        <w:rPr>
+          <w:rFonts w:eastAsia="Times New Roman"/>
+          <w:lang w:val="en-US"/>
+        </w:rPr>
+        <w:t xml:space="preserve">, </w:t>
       </w:r>
       <w:r>
         <w:rPr>
@@ -10395,7 +10799,23 @@
           <w:rFonts w:eastAsia="Times New Roman"/>
           <w:lang w:val="en-US"/>
         </w:rPr>
-        <w:t>onlinelibrary.wiley.com/doi/10.1111/j.1540-6261.1990.tb05110.x/full</w:t>
+        <w:t>onlinelibrary.wiley.com/doi/10.1111/j.1540-</w:t>
+      </w:r>
+      <w:proofErr w:type="gramStart"/>
+      <w:r>
+        <w:rPr>
+          <w:rFonts w:eastAsia="Times New Roman"/>
+          <w:lang w:val="en-US"/>
+        </w:rPr>
+        <w:t>6261.1990.tb</w:t>
+      </w:r>
+      <w:proofErr w:type="gramEnd"/>
+      <w:r>
+        <w:rPr>
+          <w:rFonts w:eastAsia="Times New Roman"/>
+          <w:lang w:val="en-US"/>
+        </w:rPr>
+        <w:t>05110.x/full</w:t>
       </w:r>
       <w:r>
         <w:rPr>
@@ -10429,17 +10849,30 @@
           <w:lang w:val="en-US"/>
         </w:rPr>
       </w:pPr>
-      <w:r>
-        <w:t xml:space="preserve">Quantstart Team. </w:t>
+      <w:proofErr w:type="spellStart"/>
+      <w:r>
+        <w:t>Quantstart</w:t>
+      </w:r>
+      <w:proofErr w:type="spellEnd"/>
+      <w:r>
+        <w:t xml:space="preserve"> Team. </w:t>
       </w:r>
       <w:r>
         <w:t xml:space="preserve">“Sharpe Ratio for Algorithmic Trading Performance Measurement.” </w:t>
       </w:r>
+      <w:proofErr w:type="spellStart"/>
       <w:r>
         <w:rPr>
           <w:i/>
         </w:rPr>
-        <w:t>Quantstart.</w:t>
+        <w:t>Quantstart</w:t>
+      </w:r>
+      <w:proofErr w:type="spellEnd"/>
+      <w:r>
+        <w:rPr>
+          <w:i/>
+        </w:rPr>
+        <w:t>.</w:t>
       </w:r>
       <w:r>
         <w:rPr>
@@ -10566,12 +10999,21 @@
         </w:rPr>
         <w:t xml:space="preserve">Moskowitz, T., </w:t>
       </w:r>
+      <w:proofErr w:type="spellStart"/>
       <w:r>
         <w:rPr>
           <w:rFonts w:eastAsia="Times New Roman"/>
           <w:lang w:val="en-US"/>
         </w:rPr>
-        <w:t>Ooi, Yao, "Time Series Momentum.”</w:t>
+        <w:t>Ooi</w:t>
+      </w:r>
+      <w:proofErr w:type="spellEnd"/>
+      <w:r>
+        <w:rPr>
+          <w:rFonts w:eastAsia="Times New Roman"/>
+          <w:lang w:val="en-US"/>
+        </w:rPr>
+        <w:t>, Yao, "Time Series Momentum.”</w:t>
       </w:r>
       <w:r>
         <w:rPr>
@@ -10628,7 +11070,39 @@
           <w:rFonts w:eastAsia="Times New Roman"/>
           <w:lang w:val="en-US"/>
         </w:rPr>
-        <w:t xml:space="preserve"> papers.ssrn.com/sol3/papers.cfm?abstract_id=2089463</w:t>
+        <w:t xml:space="preserve"> </w:t>
+      </w:r>
+      <w:proofErr w:type="gramStart"/>
+      <w:r>
+        <w:rPr>
+          <w:rFonts w:eastAsia="Times New Roman"/>
+          <w:lang w:val="en-US"/>
+        </w:rPr>
+        <w:t>papers.ssrn.com/sol3/</w:t>
+      </w:r>
+      <w:proofErr w:type="spellStart"/>
+      <w:r>
+        <w:rPr>
+          <w:rFonts w:eastAsia="Times New Roman"/>
+          <w:lang w:val="en-US"/>
+        </w:rPr>
+        <w:t>papers.cfm?abstract</w:t>
+      </w:r>
+      <w:proofErr w:type="gramEnd"/>
+      <w:r>
+        <w:rPr>
+          <w:rFonts w:eastAsia="Times New Roman"/>
+          <w:lang w:val="en-US"/>
+        </w:rPr>
+        <w:t>_id</w:t>
+      </w:r>
+      <w:proofErr w:type="spellEnd"/>
+      <w:r>
+        <w:rPr>
+          <w:rFonts w:eastAsia="Times New Roman"/>
+          <w:lang w:val="en-US"/>
+        </w:rPr>
+        <w:t>=2089463</w:t>
       </w:r>
       <w:r>
         <w:rPr>
@@ -10660,7 +11134,15 @@
         </w:rPr>
       </w:pPr>
       <w:r>
-        <w:t xml:space="preserve">Bernard, T. “Obama’s Fiduciary Rule, After a Delay, Will Go Into Effect.” </w:t>
+        <w:t xml:space="preserve">Bernard, T. “Obama’s Fiduciary Rule, </w:t>
+      </w:r>
+      <w:proofErr w:type="gramStart"/>
+      <w:r>
+        <w:t>After</w:t>
+      </w:r>
+      <w:proofErr w:type="gramEnd"/>
+      <w:r>
+        <w:t xml:space="preserve"> a Delay, Will Go Into Effect.” </w:t>
       </w:r>
       <w:r>
         <w:rPr>
@@ -10674,8 +11156,6 @@
       <w:r>
         <w:t>,</w:t>
       </w:r>
-      <w:bookmarkStart w:id="4" w:name="_GoBack"/>
-      <w:bookmarkEnd w:id="4"/>
       <w:r>
         <w:t xml:space="preserve"> 2017. </w:t>
       </w:r>
@@ -10708,12 +11188,21 @@
           <w:lang w:val="en-US"/>
         </w:rPr>
       </w:pPr>
+      <w:proofErr w:type="spellStart"/>
       <w:r>
         <w:rPr>
           <w:rFonts w:eastAsia="Times New Roman"/>
           <w:lang w:val="en-US"/>
         </w:rPr>
-        <w:t xml:space="preserve">Sitkoff, Robert H. “The Fiduciary Obligations of Financial Advisers under the Law of Agency.” </w:t>
+        <w:t>Sitkoff</w:t>
+      </w:r>
+      <w:proofErr w:type="spellEnd"/>
+      <w:r>
+        <w:rPr>
+          <w:rFonts w:eastAsia="Times New Roman"/>
+          <w:lang w:val="en-US"/>
+        </w:rPr>
+        <w:t xml:space="preserve">, Robert H. “The Fiduciary Obligations of Financial Advisers under the Law of Agency.” </w:t>
       </w:r>
       <w:r>
         <w:rPr>
@@ -10737,14 +11226,24 @@
           <w:i/>
           <w:lang w:val="en-US"/>
         </w:rPr>
-        <w:t xml:space="preserve"> pgs</w:t>
-      </w:r>
+        <w:t xml:space="preserve"> </w:t>
+      </w:r>
+      <w:proofErr w:type="spellStart"/>
       <w:r>
         <w:rPr>
           <w:rFonts w:eastAsia="Times New Roman"/>
           <w:i/>
           <w:lang w:val="en-US"/>
         </w:rPr>
+        <w:t>pgs</w:t>
+      </w:r>
+      <w:proofErr w:type="spellEnd"/>
+      <w:r>
+        <w:rPr>
+          <w:rFonts w:eastAsia="Times New Roman"/>
+          <w:i/>
+          <w:lang w:val="en-US"/>
+        </w:rPr>
         <w:t xml:space="preserve"> 42–49</w:t>
       </w:r>
       <w:r>
@@ -10759,7 +11258,39 @@
           <w:rFonts w:eastAsia="Times New Roman"/>
           <w:lang w:val="en-US"/>
         </w:rPr>
-        <w:t xml:space="preserve"> papers.ssrn.com/sol3/papers.cfm?abstract_id=2234830</w:t>
+        <w:t xml:space="preserve"> </w:t>
+      </w:r>
+      <w:proofErr w:type="gramStart"/>
+      <w:r>
+        <w:rPr>
+          <w:rFonts w:eastAsia="Times New Roman"/>
+          <w:lang w:val="en-US"/>
+        </w:rPr>
+        <w:t>papers.ssrn.com/sol3/</w:t>
+      </w:r>
+      <w:proofErr w:type="spellStart"/>
+      <w:r>
+        <w:rPr>
+          <w:rFonts w:eastAsia="Times New Roman"/>
+          <w:lang w:val="en-US"/>
+        </w:rPr>
+        <w:t>papers.cfm?abstract</w:t>
+      </w:r>
+      <w:proofErr w:type="gramEnd"/>
+      <w:r>
+        <w:rPr>
+          <w:rFonts w:eastAsia="Times New Roman"/>
+          <w:lang w:val="en-US"/>
+        </w:rPr>
+        <w:t>_id</w:t>
+      </w:r>
+      <w:proofErr w:type="spellEnd"/>
+      <w:r>
+        <w:rPr>
+          <w:rFonts w:eastAsia="Times New Roman"/>
+          <w:lang w:val="en-US"/>
+        </w:rPr>
+        <w:t>=2234830</w:t>
       </w:r>
     </w:p>
     <w:p>
@@ -10783,12 +11314,37 @@
           <w:lang w:val="en-US"/>
         </w:rPr>
       </w:pPr>
+      <w:proofErr w:type="spellStart"/>
       <w:r>
         <w:rPr>
           <w:rFonts w:eastAsia="Times New Roman"/>
           <w:lang w:val="en-US"/>
         </w:rPr>
-        <w:t xml:space="preserve">Reish, F. “Interesting Angles on DOL’s Fiduciary Rule #74: One More Fiduciary Issue for Recordkeepers.” </w:t>
+        <w:t>Reish</w:t>
+      </w:r>
+      <w:proofErr w:type="spellEnd"/>
+      <w:r>
+        <w:rPr>
+          <w:rFonts w:eastAsia="Times New Roman"/>
+          <w:lang w:val="en-US"/>
+        </w:rPr>
+        <w:t xml:space="preserve">, F. “Interesting Angles on DOL’s Fiduciary Rule #74: One More Fiduciary Issue for </w:t>
+      </w:r>
+      <w:proofErr w:type="spellStart"/>
+      <w:r>
+        <w:rPr>
+          <w:rFonts w:eastAsia="Times New Roman"/>
+          <w:lang w:val="en-US"/>
+        </w:rPr>
+        <w:t>Recordkeepers</w:t>
+      </w:r>
+      <w:proofErr w:type="spellEnd"/>
+      <w:r>
+        <w:rPr>
+          <w:rFonts w:eastAsia="Times New Roman"/>
+          <w:lang w:val="en-US"/>
+        </w:rPr>
+        <w:t xml:space="preserve">.” </w:t>
       </w:r>
       <w:r>
         <w:rPr>
@@ -10943,7 +11499,15 @@
     <w:p/>
     <w:p>
       <w:r>
-        <w:t xml:space="preserve">All code and explanations have been submitted in a separate Jupyter notebook entitled </w:t>
+        <w:t xml:space="preserve">All code and explanations have been submitted in a separate </w:t>
+      </w:r>
+      <w:proofErr w:type="spellStart"/>
+      <w:r>
+        <w:t>Jupyter</w:t>
+      </w:r>
+      <w:proofErr w:type="spellEnd"/>
+      <w:r>
+        <w:t xml:space="preserve"> notebook entitled </w:t>
       </w:r>
       <w:r>
         <w:t>NicholsC_MurrayD_BataillardJ_LawJ_QTW403CaseStudyUnit4.ipynb</w:t>
@@ -11121,7 +11685,23 @@
         <w:sz w:val="20"/>
         <w:szCs w:val="20"/>
       </w:rPr>
-      <w:t>Julien Bataillard, Jared Law, Cory Nichols, Dennis Murray</w:t>
+      <w:t xml:space="preserve">Julien </w:t>
+    </w:r>
+    <w:proofErr w:type="spellStart"/>
+    <w:r>
+      <w:rPr>
+        <w:sz w:val="20"/>
+        <w:szCs w:val="20"/>
+      </w:rPr>
+      <w:t>Bataillard</w:t>
+    </w:r>
+    <w:proofErr w:type="spellEnd"/>
+    <w:r>
+      <w:rPr>
+        <w:sz w:val="20"/>
+        <w:szCs w:val="20"/>
+      </w:rPr>
+      <w:t>, Jared Law, Cory Nichols, Dennis Murray</w:t>
     </w:r>
   </w:p>
   <w:p/>
@@ -12760,7 +13340,7 @@
 </file>
 
 <file path=customXml/itemProps1.xml><?xml version="1.0" encoding="utf-8"?>
-<ds:datastoreItem xmlns:ds="http://schemas.openxmlformats.org/officeDocument/2006/customXml" ds:itemID="{8007F6E9-906C-8D42-A21A-4D63270C2872}">
+<ds:datastoreItem xmlns:ds="http://schemas.openxmlformats.org/officeDocument/2006/customXml" ds:itemID="{BE8D2437-D61D-0D4F-9F66-2B4EE2E70B8E}">
   <ds:schemaRefs>
     <ds:schemaRef ds:uri="http://schemas.openxmlformats.org/officeDocument/2006/bibliography"/>
   </ds:schemaRefs>

</xml_diff>